<commit_message>
Bugfix, docs, PVS check, adjustments
</commit_message>
<xml_diff>
--- a/Polynomial_Fighter___dokumentacja.docx
+++ b/Polynomial_Fighter___dokumentacja.docx
@@ -8,19 +8,11 @@
         <w:ind w:left="0" w:right="77" w:firstLine="0"/>
         <w:jc w:val="center"/>
       </w:pPr>
-      <w:proofErr w:type="spellStart"/>
       <w:r>
         <w:rPr>
           <w:sz w:val="34"/>
         </w:rPr>
-        <w:t>Polynomial</w:t>
-      </w:r>
-      <w:proofErr w:type="spellEnd"/>
-      <w:r>
-        <w:rPr>
-          <w:sz w:val="34"/>
-        </w:rPr>
-        <w:t xml:space="preserve"> Fighter - dokumentacja</w:t>
+        <w:t>Polynomial Fighter - dokumentacja</w:t>
       </w:r>
     </w:p>
     <w:p>
@@ -112,7 +104,7 @@
                     <pic:cNvPicPr/>
                   </pic:nvPicPr>
                   <pic:blipFill>
-                    <a:blip r:embed="rId7"/>
+                    <a:blip r:embed="rId8"/>
                     <a:stretch>
                       <a:fillRect/>
                     </a:stretch>
@@ -588,13 +580,7 @@
               <w:rPr>
                 <w:noProof/>
               </w:rPr>
-              <w:instrText>PAGE</w:instrText>
-            </w:r>
-            <w:r>
-              <w:rPr>
-                <w:noProof/>
-              </w:rPr>
-              <w:instrText>REF _Toc3228 \h</w:instrText>
+              <w:instrText>PAGEREF _Toc3228 \h</w:instrText>
             </w:r>
             <w:r>
               <w:rPr>
@@ -1014,13 +1000,7 @@
               <w:rPr>
                 <w:noProof/>
               </w:rPr>
-              <w:instrText>PAGEREF _T</w:instrText>
-            </w:r>
-            <w:r>
-              <w:rPr>
-                <w:noProof/>
-              </w:rPr>
-              <w:instrText>oc3235 \h</w:instrText>
+              <w:instrText>PAGEREF _Toc3235 \h</w:instrText>
             </w:r>
             <w:r>
               <w:rPr>
@@ -1079,21 +1059,19 @@
     <w:p>
       <w:pPr>
         <w:spacing w:after="341"/>
-        <w:ind w:left="-15" w:right="62" w:firstLine="0"/>
-      </w:pPr>
-      <w:r>
-        <w:t>Program “</w:t>
-      </w:r>
-      <w:proofErr w:type="spellStart"/>
-      <w:r>
-        <w:t>Polynomial</w:t>
-      </w:r>
-      <w:proofErr w:type="spellEnd"/>
-      <w:r>
-        <w:t xml:space="preserve"> Fighter” jest edukacyjną grą komputerową, mającą na celu umożliwienie nauki płynnego rozwiązywania nieliniowych równań diofantycznych w zakr</w:t>
-      </w:r>
-      <w:r>
-        <w:t>esie do stopnia VII oraz współczynników poszczególnych iloczynów nie większych niż 6.</w:t>
+        <w:ind w:left="-15" w:right="62" w:firstLine="484"/>
+      </w:pPr>
+      <w:r>
+        <w:t xml:space="preserve">Program “Polynomial Fighter” jest edukacyjną grą komputerową, mającą na celu umożliwienie nauki płynnego rozwiązywania nieliniowych równań diofantycznych w zakresie do stopnia VII oraz </w:t>
+      </w:r>
+      <w:r>
+        <w:t xml:space="preserve">współczynników poszczególnych </w:t>
+      </w:r>
+      <w:r>
+        <w:t>czynników liniowych iloczynu</w:t>
+      </w:r>
+      <w:r>
+        <w:t xml:space="preserve"> nie większych niż 6.</w:t>
       </w:r>
     </w:p>
     <w:p>
@@ -1131,7 +1109,7 @@
                     <pic:cNvPicPr/>
                   </pic:nvPicPr>
                   <pic:blipFill>
-                    <a:blip r:embed="rId8"/>
+                    <a:blip r:embed="rId9"/>
                     <a:stretch>
                       <a:fillRect/>
                     </a:stretch>
@@ -1174,19 +1152,23 @@
       </w:r>
       <w:r>
         <w:rPr>
-          <w:vertAlign w:val="superscript"/>
-        </w:rPr>
-        <w:t>1</w:t>
-      </w:r>
-      <w:r>
-        <w:t xml:space="preserve"> </w:t>
-      </w:r>
-      <w:r>
-        <w:t>wielomianami. Wielomiany, po dotarciu do okolicy pierścienia rozpoczynają ostrzał - tym cięższy i szybszy, im wyższy jest ich stopień. Punkty życia gracza są przedstawione w lewym dolnym rogu ekranu (są one tracone w momencie trafienia i odzyskiwane w mome</w:t>
-      </w:r>
-      <w:r>
-        <w:t>ncie zniszczenia przeciwnika). Gracz musi baczyć na to, by nie zużyć całej amunicji, której licznik jest widoczny w lewym górnym rogu ekranu. Amunicja jest dodawana cyklicznie oraz - w większych ilościach - w momencie przejścia do następnego poziomu.</w:t>
-      </w:r>
+          <w:rStyle w:val="Odwoanieprzypisudolnego"/>
+        </w:rPr>
+        <w:footnoteReference w:id="1"/>
+      </w:r>
+      <w:r>
+        <w:t xml:space="preserve"> wielomianami. Wielomiany, po dotarciu do okolicy pierścienia rozpoczynają ostrzał - tym cięższy i szybszy, im wyższy jest ich stopień. Punkty życia gracza są przedstawione w lewym dolnym rogu ekranu (są one tracone w momencie trafienia i odzyskiwane w momencie zniszczenia przeciwnika). Gracz musi baczyć na to, by nie zużyć całej amunicji, której licznik jest widoczny w lewym górnym rogu ekranu. Amunicja jest dodawana cyklicznie oraz - w większych ilościach - w momencie przejścia do następnego poziomu.</w:t>
+      </w:r>
+    </w:p>
+    <w:p>
+      <w:pPr>
+        <w:ind w:left="-15" w:right="62" w:firstLine="299"/>
+      </w:pPr>
+    </w:p>
+    <w:p>
+      <w:pPr>
+        <w:ind w:left="-15" w:right="62" w:firstLine="299"/>
+      </w:pPr>
     </w:p>
     <w:p>
       <w:pPr>
@@ -1198,7 +1180,6 @@
         <w:rPr>
           <w:noProof/>
         </w:rPr>
-        <w:lastRenderedPageBreak/>
         <w:drawing>
           <wp:inline distT="0" distB="0" distL="0" distR="0">
             <wp:extent cx="3724918" cy="2877836"/>
@@ -1213,7 +1194,7 @@
                     <pic:cNvPicPr/>
                   </pic:nvPicPr>
                   <pic:blipFill>
-                    <a:blip r:embed="rId9"/>
+                    <a:blip r:embed="rId10"/>
                     <a:stretch>
                       <a:fillRect/>
                     </a:stretch>
@@ -1244,13 +1225,19 @@
         <w:rPr>
           <w:sz w:val="18"/>
         </w:rPr>
-        <w:t>Rys</w:t>
+        <w:t xml:space="preserve">Rysunek 2: </w:t>
       </w:r>
       <w:r>
         <w:rPr>
           <w:sz w:val="18"/>
         </w:rPr>
-        <w:t>unek 2: "Przykładowy ekran gry"</w:t>
+        <w:t>Przykładowy ekran</w:t>
+      </w:r>
+      <w:r>
+        <w:rPr>
+          <w:sz w:val="18"/>
+        </w:rPr>
+        <w:t xml:space="preserve"> gry</w:t>
       </w:r>
     </w:p>
     <w:p>
@@ -1267,29 +1254,10 @@
     <w:p>
       <w:pPr>
         <w:spacing w:after="341"/>
-        <w:ind w:left="-15" w:right="62" w:firstLine="0"/>
-      </w:pPr>
-      <w:r>
-        <w:t xml:space="preserve">Użytkownik może oddziaływać z grą, używając klawiatury - do poruszania się w menu używając klawiszów strzałek / WASD, do zatwierdzania klawiszy spacji lub </w:t>
-      </w:r>
-      <w:proofErr w:type="spellStart"/>
-      <w:r>
-        <w:t>enter</w:t>
-      </w:r>
-      <w:proofErr w:type="spellEnd"/>
-      <w:r>
-        <w:t>, do wychodzenia / przerywania klawis</w:t>
-      </w:r>
-      <w:r>
-        <w:t xml:space="preserve">za </w:t>
-      </w:r>
-      <w:proofErr w:type="spellStart"/>
-      <w:r>
-        <w:t>escape</w:t>
-      </w:r>
-      <w:proofErr w:type="spellEnd"/>
-      <w:r>
-        <w:t>. Dodatkowo, w czasie gry można ją zatrzymać klawiszem ’p’.</w:t>
+        <w:ind w:left="-15" w:right="62" w:firstLine="613"/>
+      </w:pPr>
+      <w:r>
+        <w:t>Użytkownik może oddziaływać z grą, używając klawiatury - do poruszania się w menu używając klawiszów strzałek / WASD, do zatwierdzania klawiszy spacji lub enter, do wychodzenia / przerywania klawisza escape. Dodatkowo, w czasie gry można ją zatrzymać klawiszem ’p’.</w:t>
       </w:r>
     </w:p>
     <w:p>
@@ -1327,7 +1295,7 @@
                     <pic:cNvPicPr/>
                   </pic:nvPicPr>
                   <pic:blipFill>
-                    <a:blip r:embed="rId10"/>
+                    <a:blip r:embed="rId11"/>
                     <a:stretch>
                       <a:fillRect/>
                     </a:stretch>
@@ -1358,7 +1326,19 @@
         <w:rPr>
           <w:sz w:val="18"/>
         </w:rPr>
-        <w:t>Rysunek 3: "Pole tekstowe z przykładowym wejściem"</w:t>
+        <w:t xml:space="preserve">Rysunek 3: </w:t>
+      </w:r>
+      <w:r>
+        <w:rPr>
+          <w:sz w:val="18"/>
+        </w:rPr>
+        <w:t>Pole t</w:t>
+      </w:r>
+      <w:r>
+        <w:rPr>
+          <w:sz w:val="18"/>
+        </w:rPr>
+        <w:t>ekstowe z przykładowym wejściem</w:t>
       </w:r>
     </w:p>
     <w:p>
@@ -1367,19 +1347,19 @@
         <w:ind w:left="-15" w:right="62" w:firstLine="299"/>
       </w:pPr>
       <w:r>
-        <w:t>Pole tekstowe jest swoistym źródłem obrony wobec nadciągających wielomianów. Gdy grający wpisze właściwy pierw</w:t>
-      </w:r>
-      <w:r>
-        <w:t>iastek (wyliczony z postaci wielomianu obecnego na scenie), umieszona pośrodku planszy manifestacja gracza wyceluje w odpowiadające mu wielomiany oraz odda strzał. Gdy "życie"</w:t>
+        <w:t>Pole tekstowe jest swoistym źródłem obrony wobec nadciągających wielomianów. Gdy grający wpisze właściwy pierwiastek (wyliczony z postaci wielomianu obecnego na scenie), umiesz</w:t>
+      </w:r>
+      <w:r>
+        <w:t>cz</w:t>
+      </w:r>
+      <w:r>
+        <w:t>ona pośrodku planszy manifestacja gracza wyceluje w odpowiadające mu wielomiany oraz odda strzał. Gdy "życie"</w:t>
       </w:r>
       <w:r>
         <w:t xml:space="preserve"> </w:t>
       </w:r>
       <w:r>
-        <w:t>wielomianu - rozumiane jako jego stopień dobiegnie końca (czyli zostanie zredukow</w:t>
-      </w:r>
-      <w:r>
-        <w:t>ane do zera),</w:t>
+        <w:t>wielomianu - rozumiane jako jego stopień dobiegnie końca (czyli zostanie zredukowane do zera),</w:t>
       </w:r>
     </w:p>
     <w:p>
@@ -1388,30 +1368,11 @@
         <w:ind w:left="-15" w:right="62" w:firstLine="0"/>
       </w:pPr>
       <w:r>
-        <w:t>ten jest niszczony, a gracz otrzymuje punkty (widoczne w prawym górnym rogu okna).</w:t>
-      </w:r>
-      <w:r>
-        <w:br/>
-      </w:r>
-      <w:r>
-        <w:rPr>
-          <w:sz w:val="16"/>
-          <w:vertAlign w:val="superscript"/>
-        </w:rPr>
-        <w:t>1</w:t>
-      </w:r>
-      <w:r>
-        <w:rPr>
-          <w:sz w:val="16"/>
-        </w:rPr>
-        <w:t>Nie do końca - są oni produkowani tak, by nie nachodzili na elementy GUI.</w:t>
-      </w:r>
-    </w:p>
-    <w:p>
-      <w:pPr>
-        <w:spacing w:after="448"/>
-        <w:ind w:left="-15" w:right="62" w:firstLine="0"/>
-      </w:pPr>
+        <w:t>ten jest niszczony, a gracz otrzymuje punkty (wido</w:t>
+      </w:r>
+      <w:r>
+        <w:t>czne w prawym górnym rogu okna)</w:t>
+      </w:r>
     </w:p>
     <w:p>
       <w:pPr>
@@ -1421,6 +1382,7 @@
       </w:pPr>
       <w:bookmarkStart w:id="4" w:name="_Toc3226"/>
       <w:r>
+        <w:lastRenderedPageBreak/>
         <w:t>Opis programu</w:t>
       </w:r>
       <w:bookmarkEnd w:id="4"/>
@@ -1435,6 +1397,9 @@
         <w:t>Algorytmy</w:t>
       </w:r>
       <w:bookmarkEnd w:id="5"/>
+      <w:r>
+        <w:t xml:space="preserve"> i struktury danych</w:t>
+      </w:r>
     </w:p>
     <w:p>
       <w:pPr>
@@ -1457,10 +1422,7 @@
         <w:ind w:left="499" w:right="62" w:hanging="255"/>
       </w:pPr>
       <w:r>
-        <w:t>Tworzenie wielomianów i przejścia między ich postaciami - wielomianowe API godne osobnej biblioteki pozwoliło nam na płynne i szybkie tworzenie</w:t>
-      </w:r>
-      <w:r>
-        <w:t xml:space="preserve"> podstawowych mechanik gry.</w:t>
+        <w:t>Tworzenie wielomianów i przejścia między ich postaciami - wielomianowe API godne osobnej biblioteki pozwoliło nam na płynne i szybkie tworzenie podstawowych mechanik gry.</w:t>
       </w:r>
     </w:p>
     <w:p>
@@ -1499,7 +1461,6 @@
         </w:rPr>
         <w:t xml:space="preserve">(takich jak </w:t>
       </w:r>
-      <w:proofErr w:type="spellStart"/>
       <w:r>
         <w:rPr>
           <w:rFonts w:ascii="Courier New" w:hAnsi="Courier New" w:cs="Courier New"/>
@@ -1507,7 +1468,6 @@
         </w:rPr>
         <w:t>vector</w:t>
       </w:r>
-      <w:proofErr w:type="spellEnd"/>
       <w:r>
         <w:rPr>
           <w:szCs w:val="20"/>
@@ -1520,7 +1480,6 @@
         </w:rPr>
         <w:t>,</w:t>
       </w:r>
-      <w:proofErr w:type="spellStart"/>
       <w:r>
         <w:rPr>
           <w:rFonts w:ascii="Courier New" w:hAnsi="Courier New" w:cs="Courier New"/>
@@ -1528,18 +1487,11 @@
         </w:rPr>
         <w:t>array</w:t>
       </w:r>
-      <w:proofErr w:type="spellEnd"/>
       <w:r>
         <w:rPr>
           <w:szCs w:val="20"/>
         </w:rPr>
-        <w:t xml:space="preserve"> </w:t>
-      </w:r>
-      <w:r>
-        <w:rPr>
-          <w:szCs w:val="20"/>
-        </w:rPr>
-        <w:t xml:space="preserve">czy </w:t>
+        <w:t xml:space="preserve"> czy </w:t>
       </w:r>
       <w:r>
         <w:rPr>
@@ -1552,13 +1504,7 @@
         <w:rPr>
           <w:szCs w:val="20"/>
         </w:rPr>
-        <w:t>) znacznie ułatwiło tworzenie gry, pozwalając nam skupić się na samej produkcji</w:t>
-      </w:r>
-      <w:r>
-        <w:rPr>
-          <w:szCs w:val="20"/>
-        </w:rPr>
-        <w:t xml:space="preserve"> gry.</w:t>
+        <w:t>) znacznie ułatwiło tworzenie gry, pozwalając nam skupić się na samej produkcji gry.</w:t>
       </w:r>
     </w:p>
     <w:p>
@@ -1574,34 +1520,28 @@
         <w:rPr>
           <w:i/>
         </w:rPr>
-        <w:t xml:space="preserve">smart </w:t>
-      </w:r>
-      <w:proofErr w:type="spellStart"/>
-      <w:r>
-        <w:rPr>
-          <w:i/>
-        </w:rPr>
-        <w:t>pointers</w:t>
+        <w:t>smart pointers</w:t>
       </w:r>
       <w:bookmarkEnd w:id="6"/>
-      <w:proofErr w:type="spellEnd"/>
-    </w:p>
-    <w:p>
-      <w:pPr>
+    </w:p>
+    <w:p>
+      <w:pPr>
+        <w:pStyle w:val="Standard"/>
         <w:spacing w:after="340"/>
-        <w:ind w:left="-15" w:right="62" w:firstLine="0"/>
-      </w:pPr>
-      <w:r>
-        <w:t>Jedną z wiel</w:t>
-      </w:r>
-      <w:r>
-        <w:t xml:space="preserve">u funkcjonalności wprowadzonych w nowoczesnym C++ są tak zwane sprytne wskaźniki, </w:t>
-      </w:r>
-      <w:r>
-        <w:t>odciążające</w:t>
-      </w:r>
-      <w:r>
-        <w:t xml:space="preserve"> programistę od dbania o zarządzanie pamięcią. Ich użycie pozwoliło na skupienie się nad rozwiązywaniem problemów postawionych w projekcie.</w:t>
+        <w:ind w:left="-15" w:right="62" w:firstLine="613"/>
+      </w:pPr>
+      <w:bookmarkStart w:id="7" w:name="_Toc3229"/>
+      <w:r>
+        <w:t xml:space="preserve">Jedną z wielu funkcjonalności wprowadzonych w nowoczesnym C++ są tak zwane sprytne wskaźniki, odciążające programistę od dbania o zarządzanie pamięcią. Ich użycie pozwoliło na </w:t>
+      </w:r>
+      <w:r>
+        <w:t>skupieniu</w:t>
+      </w:r>
+      <w:r>
+        <w:t xml:space="preserve"> się nad rozwiązywaniem problemów postawionych w projekcie. </w:t>
+      </w:r>
+      <w:r>
+        <w:t>Dzięki nim udało nam się także utrzymać zużycie pamięci programu na stałym poziomie, mimo ciągłej dynamicznej zmianie liczby obiektów istniejących w programie.</w:t>
       </w:r>
     </w:p>
     <w:p>
@@ -1609,12 +1549,8 @@
         <w:pStyle w:val="Nagwek2"/>
         <w:ind w:left="598" w:hanging="613"/>
       </w:pPr>
-      <w:bookmarkStart w:id="7" w:name="_Toc3229"/>
-      <w:r>
-        <w:t>Przegląd klas oraz funk</w:t>
-      </w:r>
-      <w:r>
-        <w:t>cjonalności</w:t>
+      <w:r>
+        <w:t>Przegląd klas oraz funkcjonalności</w:t>
       </w:r>
       <w:bookmarkEnd w:id="7"/>
     </w:p>
@@ -1623,38 +1559,21 @@
         <w:spacing w:after="176"/>
         <w:ind w:left="493"/>
       </w:pPr>
-      <w:proofErr w:type="spellStart"/>
       <w:r>
         <w:rPr>
           <w:b/>
         </w:rPr>
-        <w:t>AssetManager</w:t>
-      </w:r>
-      <w:proofErr w:type="spellEnd"/>
-      <w:r>
-        <w:rPr>
-          <w:b/>
-        </w:rPr>
-        <w:t xml:space="preserve"> </w:t>
+        <w:t xml:space="preserve">AssetManager </w:t>
       </w:r>
       <w:r>
         <w:t xml:space="preserve">Klasa singleton, reprezentująca kontener zasobów graficznych oraz dźwiękowych. Wczytane zasoby - przechowywane w </w:t>
       </w:r>
-      <w:proofErr w:type="spellStart"/>
       <w:r>
         <w:rPr>
           <w:i/>
           <w:szCs w:val="20"/>
         </w:rPr>
-        <w:t>std</w:t>
-      </w:r>
-      <w:proofErr w:type="spellEnd"/>
-      <w:r>
-        <w:rPr>
-          <w:i/>
-          <w:szCs w:val="20"/>
-        </w:rPr>
-        <w:t>::map</w:t>
+        <w:t>std::map</w:t>
       </w:r>
       <w:r>
         <w:rPr>
@@ -1664,152 +1583,232 @@
         <w:t xml:space="preserve"> </w:t>
       </w:r>
       <w:r>
-        <w:t>oraz identyfikowane po nazwie - są współdzielone, co pozwala na zdecydowane zmniejszenie ilości wykorzystywan</w:t>
-      </w:r>
-      <w:r>
-        <w:t>ej pamięci.</w:t>
+        <w:t>oraz identyfikowane po nazwie - są współdzielone, co pozwala na zdecydowane zmniejszenie ilości wykorzystywanej pamięci.</w:t>
       </w:r>
     </w:p>
     <w:p>
       <w:pPr>
         <w:ind w:left="493" w:right="62"/>
       </w:pPr>
-      <w:proofErr w:type="spellStart"/>
       <w:r>
         <w:rPr>
           <w:b/>
         </w:rPr>
-        <w:t>FloatColor</w:t>
-      </w:r>
-      <w:proofErr w:type="spellEnd"/>
-      <w:r>
-        <w:rPr>
-          <w:b/>
-        </w:rPr>
-        <w:t xml:space="preserve"> </w:t>
+        <w:t xml:space="preserve">FloatColor </w:t>
       </w:r>
       <w:r>
         <w:t xml:space="preserve">Odpowiednik klasy </w:t>
       </w:r>
-      <w:proofErr w:type="spellStart"/>
       <w:r>
         <w:rPr>
           <w:rFonts w:ascii="Courier New" w:hAnsi="Courier New" w:cs="Courier New"/>
           <w:szCs w:val="20"/>
         </w:rPr>
-        <w:t>sf</w:t>
-      </w:r>
-      <w:proofErr w:type="spellEnd"/>
+        <w:t>sf::Color</w:t>
+      </w:r>
+      <w:r>
+        <w:t>. Wykorzystywany z powodu niskiej dokładności składowych wbudowanej w bibliotekę SFML klasy przedstawiającej kolor.</w:t>
+      </w:r>
+    </w:p>
+    <w:p>
+      <w:pPr>
+        <w:spacing w:after="168"/>
+        <w:ind w:left="493" w:right="62"/>
+      </w:pPr>
+      <w:r>
+        <w:rPr>
+          <w:b/>
+        </w:rPr>
+        <w:t xml:space="preserve">Stopwatch </w:t>
+      </w:r>
+      <w:r>
+        <w:t>Byt pomocniczy dający możliwość ustawienia stopera i odebrania zdarzenia po upływie określonego czasu</w:t>
+      </w:r>
+      <w:r>
+        <w:t>.</w:t>
+      </w:r>
+    </w:p>
+    <w:p>
+      <w:pPr>
+        <w:spacing w:after="66"/>
+        <w:ind w:left="493" w:right="62"/>
+      </w:pPr>
+      <w:r>
+        <w:rPr>
+          <w:b/>
+        </w:rPr>
+        <w:t xml:space="preserve">RandomGenerator </w:t>
+      </w:r>
+      <w:r>
+        <w:t xml:space="preserve">Klasa statyczna zapewniająca odpowiedni stopień </w:t>
+      </w:r>
+      <w:r>
+        <w:t>losowości</w:t>
+      </w:r>
+      <w:r>
+        <w:t xml:space="preserve"> wymaganych danych, razem z opracowanymi specjalizacjami do typów (wliczono tutaj także typ </w:t>
+      </w:r>
       <w:r>
         <w:rPr>
           <w:rFonts w:ascii="Courier New" w:hAnsi="Courier New" w:cs="Courier New"/>
           <w:szCs w:val="20"/>
         </w:rPr>
-        <w:t>::</w:t>
-      </w:r>
-      <w:proofErr w:type="spellStart"/>
+        <w:t>sf::Color</w:t>
+      </w:r>
+      <w:r>
+        <w:rPr>
+          <w:szCs w:val="20"/>
+        </w:rPr>
+        <w:t>)</w:t>
+      </w:r>
+      <w:r>
+        <w:t>.</w:t>
+      </w:r>
+    </w:p>
+    <w:p>
+      <w:pPr>
+        <w:ind w:left="493" w:right="62"/>
+      </w:pPr>
+      <w:r>
+        <w:rPr>
+          <w:b/>
+        </w:rPr>
+        <w:t xml:space="preserve">Przestrzeń nazw Time </w:t>
+      </w:r>
+      <w:r>
+        <w:t xml:space="preserve">Zawiera klasę singleton </w:t>
+      </w:r>
+      <w:r>
+        <w:rPr>
+          <w:rFonts w:ascii="Courier New" w:hAnsi="Courier New" w:cs="Courier New"/>
+        </w:rPr>
+        <w:t>Timer</w:t>
+      </w:r>
+      <w:r>
+        <w:t xml:space="preserve">, uruchamianą w momencie aktywacji okna, umożliwiającą uzyskanie informacji o czasie jaki upłynął od ostatniego restartu zegara gry oraz o czasie, który upłynął od ostatniej klatki. Dane te przekazywane są w strukturze </w:t>
+      </w:r>
+      <w:r>
+        <w:rPr>
+          <w:rFonts w:ascii="Courier New" w:hAnsi="Courier New" w:cs="Courier New"/>
+        </w:rPr>
+        <w:t>TimeData</w:t>
+      </w:r>
+      <w:r>
+        <w:t>, udostępniającej metody zwracające czas z uwzględnieniem skali czasowej.</w:t>
+      </w:r>
+    </w:p>
+    <w:p>
+      <w:pPr>
+        <w:spacing w:after="124"/>
+        <w:ind w:left="493" w:right="62"/>
+      </w:pPr>
+      <w:r>
+        <w:rPr>
+          <w:b/>
+        </w:rPr>
+        <w:lastRenderedPageBreak/>
+        <w:t xml:space="preserve">Utility </w:t>
+      </w:r>
+      <w:r>
+        <w:t>Zbiór globalnych funkcji udostępniający wiele popularnych i niezbędnych do działania wielu innych jednostek algorytmów. Występują tu na przykład interpolacja liniowa, operacje na wektorach czy funkcje pomocnicze do obsługi rotacji.</w:t>
+      </w:r>
+    </w:p>
+    <w:p>
+      <w:pPr>
+        <w:ind w:left="493" w:right="62"/>
+      </w:pPr>
+      <w:r>
+        <w:rPr>
+          <w:b/>
+        </w:rPr>
+        <w:t xml:space="preserve">Debug </w:t>
+      </w:r>
+      <w:r>
+        <w:t xml:space="preserve">Klasa ze statycznymi metodami, umożliwiająca wypisywanie komunikatów na ekran konsoli. Posiada metody </w:t>
+      </w:r>
+      <w:r>
+        <w:rPr>
+          <w:i/>
+        </w:rPr>
+        <w:t xml:space="preserve">PrintFormatted </w:t>
+      </w:r>
+      <w:r>
+        <w:t xml:space="preserve">oraz </w:t>
+      </w:r>
+      <w:r>
+        <w:rPr>
+          <w:i/>
+        </w:rPr>
+        <w:t>PrintErrorFormatted</w:t>
+      </w:r>
+      <w:r>
+        <w:t>, powodujące wypisanie żądanego komunikatu – odpowiednio zatrzymującej i niezatrzymującej działania programu. Użyto tu szablonu funkcji, który daje możliwość wypisywania dowolnych zmiennych – pierwszym argumentem jest łańcuch znaków, dalej opcjonalnie można podać zmienne o dowolnych typach. Ich wartości zostaną wpisane do miejsc oznaczonych ‘%’ w pierwszym argumencie.</w:t>
+      </w:r>
+    </w:p>
+    <w:p>
+      <w:pPr>
+        <w:ind w:left="493" w:right="62"/>
+      </w:pPr>
+      <w:r>
+        <w:rPr>
+          <w:b/>
+        </w:rPr>
+        <w:t xml:space="preserve">Delegate </w:t>
+      </w:r>
+      <w:r>
+        <w:t xml:space="preserve">Nazwana na cześć podobnej funkcjonalności z języka C#, zmniejsza zapotrzebowanie na wiązanie klas poprzez opakowywanie wskaźników na funkcje. Klasa </w:t>
+      </w:r>
       <w:r>
         <w:rPr>
           <w:rFonts w:ascii="Courier New" w:hAnsi="Courier New" w:cs="Courier New"/>
           <w:szCs w:val="20"/>
         </w:rPr>
-        <w:t>Color</w:t>
-      </w:r>
-      <w:proofErr w:type="spellEnd"/>
-      <w:r>
-        <w:t>. Wykorzystywany z powodu niskiej dokładności składowych wbudowanej w bibliotekę SFML klasy przedstawiającej kolor.</w:t>
-      </w:r>
-    </w:p>
-    <w:p>
-      <w:pPr>
-        <w:spacing w:after="168"/>
-        <w:ind w:left="493" w:right="62"/>
-      </w:pPr>
-      <w:proofErr w:type="spellStart"/>
-      <w:r>
-        <w:rPr>
-          <w:b/>
-        </w:rPr>
-        <w:t>Stopwatch</w:t>
-      </w:r>
-      <w:proofErr w:type="spellEnd"/>
-      <w:r>
-        <w:rPr>
-          <w:b/>
-        </w:rPr>
-        <w:t xml:space="preserve"> </w:t>
-      </w:r>
-      <w:r>
-        <w:t>Byt pomocniczy dający możliwość ustawienia stopera i odebrania zdarzenia po upływie określonego czasu</w:t>
-      </w:r>
-      <w:r>
-        <w:t>.</w:t>
-      </w:r>
-    </w:p>
-    <w:p>
-      <w:pPr>
-        <w:spacing w:after="66"/>
-        <w:ind w:left="493" w:right="62"/>
-      </w:pPr>
-      <w:proofErr w:type="spellStart"/>
-      <w:r>
-        <w:rPr>
-          <w:b/>
-        </w:rPr>
-        <w:t>RandomGenerator</w:t>
-      </w:r>
-      <w:proofErr w:type="spellEnd"/>
-      <w:r>
-        <w:rPr>
-          <w:b/>
-        </w:rPr>
-        <w:t xml:space="preserve"> </w:t>
-      </w:r>
-      <w:r>
-        <w:t xml:space="preserve">Klasa statyczna zapewniająca odpowiedni stopień </w:t>
-      </w:r>
-      <w:r>
-        <w:t>losowości</w:t>
-      </w:r>
-      <w:r>
-        <w:t xml:space="preserve"> wymaganych danych, razem z opracowanymi specjalizacjam</w:t>
-      </w:r>
-      <w:r>
-        <w:t xml:space="preserve">i do typów (wliczono tutaj także typ </w:t>
-      </w:r>
-      <w:proofErr w:type="spellStart"/>
+        <w:t>Entity</w:t>
+      </w:r>
+      <w:r>
+        <w:t xml:space="preserve"> przedstawia obiekt, udostępniający przeciążalne fu</w:t>
+      </w:r>
+      <w:r>
+        <w:t>nkcje do aktualizacji (</w:t>
+      </w:r>
       <w:r>
         <w:rPr>
           <w:rFonts w:ascii="Courier New" w:hAnsi="Courier New" w:cs="Courier New"/>
           <w:szCs w:val="20"/>
         </w:rPr>
-        <w:t>sf</w:t>
-      </w:r>
-      <w:proofErr w:type="spellEnd"/>
+        <w:t>update</w:t>
+      </w:r>
+      <w:r>
+        <w:t xml:space="preserve">), </w:t>
+      </w:r>
+      <w:r>
+        <w:t>rysowania (</w:t>
+      </w:r>
       <w:r>
         <w:rPr>
           <w:rFonts w:ascii="Courier New" w:hAnsi="Courier New" w:cs="Courier New"/>
           <w:szCs w:val="20"/>
         </w:rPr>
-        <w:t>::</w:t>
-      </w:r>
-      <w:proofErr w:type="spellStart"/>
+        <w:t>draw</w:t>
+      </w:r>
+      <w:r>
+        <w:t xml:space="preserve">) oraz aktywacji/dezaktywacji obiektu (set/get </w:t>
+      </w:r>
       <w:r>
         <w:rPr>
           <w:rFonts w:ascii="Courier New" w:hAnsi="Courier New" w:cs="Courier New"/>
           <w:szCs w:val="20"/>
         </w:rPr>
-        <w:t>Color</w:t>
-      </w:r>
-      <w:proofErr w:type="spellEnd"/>
-      <w:r>
-        <w:rPr>
-          <w:szCs w:val="20"/>
-        </w:rPr>
-        <w:t>)</w:t>
-      </w:r>
-      <w:r>
-        <w:t>.</w:t>
+        <w:t>Enabled</w:t>
+      </w:r>
+      <w:r>
+        <w:t>). Dodatkowo przechowywane są tu tag</w:t>
+      </w:r>
+      <w:r>
+        <w:t>, numer ID</w:t>
+      </w:r>
+      <w:r>
+        <w:t xml:space="preserve"> oraz nazwa obiektu (jako łańcuchy znaków).</w:t>
       </w:r>
     </w:p>
     <w:p>
@@ -1820,464 +1819,97 @@
         <w:rPr>
           <w:b/>
         </w:rPr>
-        <w:t xml:space="preserve">Przestrzeń nazw Time </w:t>
-      </w:r>
-      <w:r>
-        <w:t xml:space="preserve">Zawiera klasę singleton </w:t>
-      </w:r>
-      <w:proofErr w:type="spellStart"/>
-      <w:r>
-        <w:rPr>
-          <w:rFonts w:ascii="Courier New" w:hAnsi="Courier New" w:cs="Courier New"/>
-        </w:rPr>
-        <w:t>Timer</w:t>
-      </w:r>
-      <w:proofErr w:type="spellEnd"/>
-      <w:r>
-        <w:t>, uruchamianą w momencie aktywacji okna, umożliwiającą uzyskanie informacji o czasie jaki upłynął od ostatniego restartu zegara gry oraz o czasie, który upłyn</w:t>
-      </w:r>
-      <w:r>
-        <w:t xml:space="preserve">ął od ostatniej klatki. </w:t>
-      </w:r>
-      <w:r>
-        <w:lastRenderedPageBreak/>
-        <w:t xml:space="preserve">Dane te przekazywane są w strukturze </w:t>
-      </w:r>
-      <w:proofErr w:type="spellStart"/>
-      <w:r>
-        <w:rPr>
-          <w:rFonts w:ascii="Courier New" w:hAnsi="Courier New" w:cs="Courier New"/>
-        </w:rPr>
-        <w:t>TimeData</w:t>
-      </w:r>
-      <w:proofErr w:type="spellEnd"/>
-      <w:r>
-        <w:t>, udostępniającej metody zwracające czas z uwzględnieniem skali czasowej.</w:t>
-      </w:r>
-    </w:p>
-    <w:p>
-      <w:pPr>
-        <w:spacing w:after="124"/>
-        <w:ind w:left="493" w:right="62"/>
-      </w:pPr>
-      <w:proofErr w:type="spellStart"/>
-      <w:r>
-        <w:rPr>
-          <w:b/>
-        </w:rPr>
-        <w:t>Utility</w:t>
-      </w:r>
-      <w:proofErr w:type="spellEnd"/>
-      <w:r>
-        <w:rPr>
-          <w:b/>
-        </w:rPr>
-        <w:t xml:space="preserve"> </w:t>
-      </w:r>
-      <w:r>
-        <w:t>Zbiór globalnych funkcji udostępniający wiele popularnych i niezbędnych do działania wielu innych jednost</w:t>
-      </w:r>
-      <w:r>
-        <w:t>ek algorytmów. Występują tu na przykład interpolacja liniowa, operacje na wektorach czy funkcje pomocnicze do obsługi rotacji.</w:t>
-      </w:r>
-    </w:p>
-    <w:p>
-      <w:pPr>
-        <w:ind w:left="493" w:right="62"/>
-      </w:pPr>
-      <w:proofErr w:type="spellStart"/>
-      <w:r>
-        <w:rPr>
-          <w:b/>
-        </w:rPr>
-        <w:t>Debug</w:t>
-      </w:r>
-      <w:proofErr w:type="spellEnd"/>
-      <w:r>
-        <w:rPr>
-          <w:b/>
-        </w:rPr>
-        <w:t xml:space="preserve"> </w:t>
-      </w:r>
-      <w:r>
-        <w:t xml:space="preserve">Klasa ze statycznymi metodami, umożliwiająca wypisywanie komunikatów na ekran konsoli. Posiada metody </w:t>
-      </w:r>
-      <w:proofErr w:type="spellStart"/>
-      <w:r>
-        <w:rPr>
-          <w:i/>
-        </w:rPr>
-        <w:t>PrintFormatted</w:t>
-      </w:r>
-      <w:proofErr w:type="spellEnd"/>
-      <w:r>
-        <w:rPr>
-          <w:i/>
-        </w:rPr>
-        <w:t xml:space="preserve"> </w:t>
-      </w:r>
-      <w:r>
-        <w:t xml:space="preserve">oraz </w:t>
-      </w:r>
-      <w:proofErr w:type="spellStart"/>
-      <w:r>
-        <w:rPr>
-          <w:i/>
-        </w:rPr>
-        <w:t>P</w:t>
-      </w:r>
-      <w:r>
-        <w:rPr>
-          <w:i/>
-        </w:rPr>
-        <w:t>rintErrorFormatted</w:t>
-      </w:r>
-      <w:proofErr w:type="spellEnd"/>
-      <w:r>
-        <w:t>, powodujące wypisanie żądanego komunikatu – odpowiednio zatrzymującej i niezatrzymującej działania programu. Użyto tu szablonu funkcji, który daje możliwość wypisywania dowolnych zmiennych – pierwszym argumentem jest łańcuch znaków, dale</w:t>
-      </w:r>
-      <w:r>
-        <w:t>j opcjonalnie można podać zmienne o dowolnych typach. Ich wartości zostaną wpisane do miejsc oznaczonych ‘%’ w pierwszym argumencie.</w:t>
-      </w:r>
-    </w:p>
-    <w:p>
-      <w:pPr>
-        <w:ind w:left="493" w:right="62"/>
-      </w:pPr>
-      <w:proofErr w:type="spellStart"/>
-      <w:r>
-        <w:rPr>
-          <w:b/>
-        </w:rPr>
-        <w:t>Delegate</w:t>
-      </w:r>
-      <w:proofErr w:type="spellEnd"/>
-      <w:r>
-        <w:rPr>
-          <w:b/>
-        </w:rPr>
-        <w:t xml:space="preserve"> </w:t>
-      </w:r>
-      <w:r>
-        <w:t>Nazwana na cześć podobnej funkcjonalności z języka C#, zmniejsza zapotrzebowanie na wiązanie klas poprzez opakowyw</w:t>
-      </w:r>
-      <w:r>
-        <w:t xml:space="preserve">anie wskaźników na funkcje. Klasa </w:t>
-      </w:r>
-      <w:proofErr w:type="spellStart"/>
+        <w:t xml:space="preserve">EntityManager </w:t>
+      </w:r>
+      <w:r>
+        <w:t>Klasa singleton posiada kolekcję (</w:t>
+      </w:r>
       <w:r>
         <w:rPr>
           <w:rFonts w:ascii="Courier New" w:hAnsi="Courier New" w:cs="Courier New"/>
           <w:szCs w:val="20"/>
         </w:rPr>
-        <w:t>Entity</w:t>
-      </w:r>
-      <w:proofErr w:type="spellEnd"/>
-      <w:r>
-        <w:t xml:space="preserve"> przedstawia obiekt, udostępniający przeciążalne fu</w:t>
-      </w:r>
-      <w:r>
-        <w:t>nkcje do aktualizacji (</w:t>
+        <w:t>std::vector</w:t>
+      </w:r>
+      <w:r>
+        <w:t xml:space="preserve">) wskaźników na obiekty o typie </w:t>
       </w:r>
       <w:r>
         <w:rPr>
           <w:rFonts w:ascii="Courier New" w:hAnsi="Courier New" w:cs="Courier New"/>
           <w:szCs w:val="20"/>
         </w:rPr>
-        <w:t>update</w:t>
-      </w:r>
-      <w:r>
-        <w:t xml:space="preserve">), </w:t>
-      </w:r>
-      <w:r>
-        <w:t>rysowania (</w:t>
-      </w:r>
-      <w:proofErr w:type="spellStart"/>
+        <w:t>Entity</w:t>
+      </w:r>
+      <w:r>
+        <w:t>. W momencie gdy obiekt dziedziczący po wyżej wymienionej klasie jest tworzony (poza klasą), można zrzutować go</w:t>
+      </w:r>
+      <w:r>
+        <w:t xml:space="preserve"> </w:t>
+      </w:r>
+      <w:r>
+        <w:t xml:space="preserve">na </w:t>
+      </w:r>
       <w:r>
         <w:rPr>
           <w:rFonts w:ascii="Courier New" w:hAnsi="Courier New" w:cs="Courier New"/>
           <w:szCs w:val="20"/>
         </w:rPr>
-        <w:t>draw</w:t>
-      </w:r>
-      <w:proofErr w:type="spellEnd"/>
-      <w:r>
-        <w:t>) oraz aktywacji/dezaktywacji obiektu (set/</w:t>
-      </w:r>
-      <w:proofErr w:type="spellStart"/>
-      <w:r>
-        <w:t>get</w:t>
-      </w:r>
-      <w:proofErr w:type="spellEnd"/>
-      <w:r>
+        <w:t>std::shared_ptr&lt;Entity&gt;</w:t>
+      </w:r>
+      <w:r>
+        <w:rPr>
+          <w:i/>
+        </w:rPr>
         <w:t xml:space="preserve"> </w:t>
       </w:r>
-      <w:proofErr w:type="spellStart"/>
+      <w:r>
+        <w:t xml:space="preserve">oraz dodać do kolekcji. W pętli gry uruchamiane są metoda </w:t>
+      </w:r>
       <w:r>
         <w:rPr>
           <w:rFonts w:ascii="Courier New" w:hAnsi="Courier New" w:cs="Courier New"/>
           <w:szCs w:val="20"/>
         </w:rPr>
-        <w:t>Enabled</w:t>
-      </w:r>
-      <w:proofErr w:type="spellEnd"/>
-      <w:r>
-        <w:t>). Dodatkowo p</w:t>
-      </w:r>
-      <w:r>
-        <w:t xml:space="preserve">rzechowywane są tu </w:t>
-      </w:r>
-      <w:proofErr w:type="spellStart"/>
-      <w:r>
-        <w:t>tag</w:t>
-      </w:r>
-      <w:proofErr w:type="spellEnd"/>
-      <w:r>
-        <w:t>, numer ID</w:t>
-      </w:r>
-      <w:r>
-        <w:t xml:space="preserve"> oraz nazwa obiektu (jako łańcuchy znaków).</w:t>
-      </w:r>
-    </w:p>
-    <w:p>
-      <w:pPr>
-        <w:ind w:left="493" w:right="62"/>
-      </w:pPr>
-      <w:proofErr w:type="spellStart"/>
-      <w:r>
-        <w:rPr>
-          <w:b/>
-        </w:rPr>
-        <w:t>EntityManager</w:t>
-      </w:r>
-      <w:proofErr w:type="spellEnd"/>
-      <w:r>
-        <w:rPr>
-          <w:b/>
-        </w:rPr>
-        <w:t xml:space="preserve"> </w:t>
-      </w:r>
-      <w:r>
-        <w:t>Klasa singleton posiada kolekcję (</w:t>
-      </w:r>
-      <w:proofErr w:type="spellStart"/>
+        <w:t>EntityManager::update</w:t>
+      </w:r>
+      <w:r>
+        <w:t xml:space="preserve">, która aktualizuje stan wszystkich aktywnych obiektów w wektorze, oraz metoda </w:t>
+      </w:r>
       <w:r>
         <w:rPr>
           <w:rFonts w:ascii="Courier New" w:hAnsi="Courier New" w:cs="Courier New"/>
           <w:szCs w:val="20"/>
         </w:rPr>
-        <w:t>std</w:t>
-      </w:r>
-      <w:proofErr w:type="spellEnd"/>
+        <w:t>EnityManager::draw</w:t>
+      </w:r>
+      <w:r>
+        <w:t>, która rysuje na ekranie aktywne obiekty. Dodatkowo udostępnione zostały metody umożliwiające wyszukiwanie obiektów po tagu, nazwie lub jego numerze ID.</w:t>
+      </w:r>
+    </w:p>
+    <w:p>
+      <w:pPr>
+        <w:spacing w:after="326"/>
+        <w:ind w:left="493" w:right="62"/>
+      </w:pPr>
+      <w:r>
+        <w:rPr>
+          <w:b/>
+        </w:rPr>
+        <w:t xml:space="preserve">SoundManager </w:t>
+      </w:r>
+      <w:r>
+        <w:t xml:space="preserve">Kolejny przedstawiciel singletonu, ściśle współpracujący z </w:t>
+      </w:r>
       <w:r>
         <w:rPr>
           <w:rFonts w:ascii="Courier New" w:hAnsi="Courier New" w:cs="Courier New"/>
           <w:szCs w:val="20"/>
         </w:rPr>
-        <w:t>::</w:t>
-      </w:r>
-      <w:proofErr w:type="spellStart"/>
-      <w:r>
-        <w:rPr>
-          <w:rFonts w:ascii="Courier New" w:hAnsi="Courier New" w:cs="Courier New"/>
-          <w:szCs w:val="20"/>
-        </w:rPr>
-        <w:t>vector</w:t>
-      </w:r>
-      <w:proofErr w:type="spellEnd"/>
-      <w:r>
-        <w:t xml:space="preserve">) wskaźników na obiekty o typie </w:t>
-      </w:r>
-      <w:proofErr w:type="spellStart"/>
-      <w:r>
-        <w:rPr>
-          <w:rFonts w:ascii="Courier New" w:hAnsi="Courier New" w:cs="Courier New"/>
-          <w:szCs w:val="20"/>
-        </w:rPr>
-        <w:t>Entity</w:t>
-      </w:r>
-      <w:proofErr w:type="spellEnd"/>
-      <w:r>
-        <w:t xml:space="preserve">. W momencie gdy obiekt dziedziczący po wyżej wymienionej klasie jest tworzony (poza klasą), </w:t>
-      </w:r>
-      <w:r>
-        <w:t>można zrzutować g</w:t>
-      </w:r>
-      <w:r>
-        <w:t>o</w:t>
-      </w:r>
-      <w:r>
-        <w:t xml:space="preserve"> </w:t>
-      </w:r>
-      <w:r>
-        <w:t xml:space="preserve">na </w:t>
-      </w:r>
-      <w:proofErr w:type="spellStart"/>
-      <w:r>
-        <w:rPr>
-          <w:rFonts w:ascii="Courier New" w:hAnsi="Courier New" w:cs="Courier New"/>
-          <w:szCs w:val="20"/>
-        </w:rPr>
-        <w:t>std</w:t>
-      </w:r>
-      <w:proofErr w:type="spellEnd"/>
-      <w:r>
-        <w:rPr>
-          <w:rFonts w:ascii="Courier New" w:hAnsi="Courier New" w:cs="Courier New"/>
-          <w:szCs w:val="20"/>
-        </w:rPr>
-        <w:t>::</w:t>
-      </w:r>
-      <w:proofErr w:type="spellStart"/>
-      <w:r>
-        <w:rPr>
-          <w:rFonts w:ascii="Courier New" w:hAnsi="Courier New" w:cs="Courier New"/>
-          <w:szCs w:val="20"/>
-        </w:rPr>
-        <w:t>shared_ptr</w:t>
-      </w:r>
-      <w:proofErr w:type="spellEnd"/>
-      <w:r>
-        <w:rPr>
-          <w:rFonts w:ascii="Courier New" w:hAnsi="Courier New" w:cs="Courier New"/>
-          <w:szCs w:val="20"/>
-        </w:rPr>
-        <w:t>&lt;</w:t>
-      </w:r>
-      <w:proofErr w:type="spellStart"/>
-      <w:r>
-        <w:rPr>
-          <w:rFonts w:ascii="Courier New" w:hAnsi="Courier New" w:cs="Courier New"/>
-          <w:szCs w:val="20"/>
-        </w:rPr>
-        <w:t>Entity</w:t>
-      </w:r>
-      <w:proofErr w:type="spellEnd"/>
-      <w:r>
-        <w:rPr>
-          <w:rFonts w:ascii="Courier New" w:hAnsi="Courier New" w:cs="Courier New"/>
-          <w:szCs w:val="20"/>
-        </w:rPr>
-        <w:t>&gt;</w:t>
-      </w:r>
-      <w:r>
-        <w:rPr>
-          <w:i/>
-        </w:rPr>
-        <w:t xml:space="preserve"> </w:t>
-      </w:r>
-      <w:r>
-        <w:t xml:space="preserve">oraz dodać do kolekcji. W pętli gry uruchamiane są metoda </w:t>
-      </w:r>
-      <w:proofErr w:type="spellStart"/>
-      <w:r>
-        <w:rPr>
-          <w:rFonts w:ascii="Courier New" w:hAnsi="Courier New" w:cs="Courier New"/>
-          <w:szCs w:val="20"/>
-        </w:rPr>
-        <w:t>EntityManager</w:t>
-      </w:r>
-      <w:proofErr w:type="spellEnd"/>
-      <w:r>
-        <w:rPr>
-          <w:rFonts w:ascii="Courier New" w:hAnsi="Courier New" w:cs="Courier New"/>
-          <w:szCs w:val="20"/>
-        </w:rPr>
-        <w:t>::update</w:t>
-      </w:r>
-      <w:r>
-        <w:t xml:space="preserve">, która aktualizuje stan wszystkich aktywnych obiektów w wektorze, oraz metoda </w:t>
-      </w:r>
-      <w:proofErr w:type="spellStart"/>
-      <w:r>
-        <w:rPr>
-          <w:rFonts w:ascii="Courier New" w:hAnsi="Courier New" w:cs="Courier New"/>
-          <w:szCs w:val="20"/>
-        </w:rPr>
-        <w:t>EnityManager</w:t>
-      </w:r>
-      <w:proofErr w:type="spellEnd"/>
-      <w:r>
-        <w:rPr>
-          <w:rFonts w:ascii="Courier New" w:hAnsi="Courier New" w:cs="Courier New"/>
-          <w:szCs w:val="20"/>
-        </w:rPr>
-        <w:t>::</w:t>
-      </w:r>
-      <w:proofErr w:type="spellStart"/>
-      <w:r>
-        <w:rPr>
-          <w:rFonts w:ascii="Courier New" w:hAnsi="Courier New" w:cs="Courier New"/>
-          <w:szCs w:val="20"/>
-        </w:rPr>
-        <w:t>draw</w:t>
-      </w:r>
-      <w:proofErr w:type="spellEnd"/>
-      <w:r>
-        <w:t xml:space="preserve">, </w:t>
-      </w:r>
-      <w:r>
-        <w:t xml:space="preserve">która rysuje na ekranie aktywne obiekty. Dodatkowo udostępnione zostały metody umożliwiające wyszukiwanie obiektów po </w:t>
-      </w:r>
-      <w:proofErr w:type="spellStart"/>
-      <w:r>
-        <w:t>tagu</w:t>
-      </w:r>
-      <w:proofErr w:type="spellEnd"/>
-      <w:r>
-        <w:t>, nazwie lub jego numerze ID.</w:t>
-      </w:r>
-    </w:p>
-    <w:p>
-      <w:pPr>
-        <w:spacing w:after="326"/>
-        <w:ind w:left="493" w:right="62"/>
-      </w:pPr>
-      <w:proofErr w:type="spellStart"/>
-      <w:r>
-        <w:rPr>
-          <w:b/>
-        </w:rPr>
-        <w:t>SoundManager</w:t>
-      </w:r>
-      <w:proofErr w:type="spellEnd"/>
-      <w:r>
-        <w:rPr>
-          <w:b/>
-        </w:rPr>
-        <w:t xml:space="preserve"> </w:t>
-      </w:r>
-      <w:r>
-        <w:t xml:space="preserve">Kolejny przedstawiciel singletonu, ściśle współpracujący z </w:t>
-      </w:r>
-      <w:proofErr w:type="spellStart"/>
-      <w:r>
-        <w:rPr>
-          <w:rFonts w:ascii="Courier New" w:hAnsi="Courier New" w:cs="Courier New"/>
-          <w:szCs w:val="20"/>
-        </w:rPr>
-        <w:t>Asset</w:t>
-      </w:r>
-      <w:r>
-        <w:rPr>
-          <w:rFonts w:ascii="Courier New" w:hAnsi="Courier New" w:cs="Courier New"/>
-          <w:szCs w:val="20"/>
-        </w:rPr>
-        <w:t>Manager</w:t>
-      </w:r>
-      <w:r>
-        <w:rPr>
-          <w:rFonts w:ascii="Courier New" w:hAnsi="Courier New" w:cs="Courier New"/>
-          <w:szCs w:val="20"/>
-        </w:rPr>
-        <w:t>em</w:t>
-      </w:r>
-      <w:proofErr w:type="spellEnd"/>
-      <w:r>
-        <w:t>, używana do utrzy</w:t>
-      </w:r>
-      <w:r>
-        <w:t>mywania dźwięków w programie.</w:t>
+        <w:t>AssetManagerem</w:t>
+      </w:r>
+      <w:r>
+        <w:t>, używana do utrzymywania dźwięków w programie.</w:t>
       </w:r>
     </w:p>
     <w:p>
@@ -2302,7 +1934,14 @@
         <w:t xml:space="preserve">Singleton </w:t>
       </w:r>
       <w:r>
-        <w:t>Dość kontrowersyjny przykład wzorca projektowego, w projekcie występował głównie w wszelkiej maści managerach, na zmianę z klasami statycznymi.</w:t>
+        <w:t xml:space="preserve">Dość kontrowersyjny przykład wzorca projektowego, w projekcie występował głównie w wszelkiej maści managerach, na zmianę z klasami statycznymi. </w:t>
+      </w:r>
+      <w:r>
+        <w:t xml:space="preserve">Motywacją do użycia tego wzorca było to, że w przeciwieństwie do nowoczesnych języków programowania (takich jak C# lub Java), używanie klas statycznych w C++ wiążę się z dużym dodatkowym nakładem pracy i możliwością pojawienia się niespodziewanych błędów z pamięcią w przypadku nieudanej inicjalizacji statycznego obiektu, a także brak możliwości przechwytywania wyjątków przy konstruowaniu obiektów. Tak więc mimo </w:t>
+      </w:r>
+      <w:r>
+        <w:lastRenderedPageBreak/>
+        <w:t>tego, że klasy statyczne byłyby lepszym rozwiązaniem, przez ograniczenia języka C++ mogliśmy używać ich jedynie w ograniczonym zakresie (w zasadzie tylko do klas, które zawierają same funkcje, a nie muszą przechowywać wielu innych obiektów).</w:t>
       </w:r>
     </w:p>
     <w:p>
@@ -2316,14 +1955,7 @@
         <w:t xml:space="preserve">Builder </w:t>
       </w:r>
       <w:r>
-        <w:t xml:space="preserve">Wzorzec budowniczego został użyty </w:t>
-      </w:r>
-      <w:r>
-        <w:t xml:space="preserve">przy tworzeniu systemów cząsteczkowych, co znacznie uprościło ich tworzenie - zamiast </w:t>
-      </w:r>
-      <w:r>
-        <w:lastRenderedPageBreak/>
-        <w:t>jedenastoparametrowego konstruktora, można wykorzystać wartości domyślne oraz wybrać tylko te właściwości, które nas interesują.</w:t>
+        <w:t>Wzorzec budowniczego został użyty przy tworzeniu systemów cząsteczkowych, co znacznie uprościło ich tworzenie - zamiast jedenastoparametrowego konstruktora, można wykorzystać wartości domyślne oraz wybrać tylko te właściwości, które nas interesują.</w:t>
       </w:r>
     </w:p>
     <w:p>
@@ -2337,22 +1969,12 @@
         <w:t xml:space="preserve">Łańcuch zobowiązań </w:t>
       </w:r>
       <w:r>
-        <w:t xml:space="preserve">Wykorzystywany do </w:t>
-      </w:r>
-      <w:proofErr w:type="spellStart"/>
-      <w:r>
-        <w:t>pars</w:t>
-      </w:r>
-      <w:r>
-        <w:t>owania</w:t>
-      </w:r>
-      <w:proofErr w:type="spellEnd"/>
-      <w:r>
-        <w:t xml:space="preserve"> wejścia w polu tekstowym gry, pozwolił na schludne wybieranie pierwiastków na podstawie żądań użytkownika.</w:t>
-      </w:r>
-    </w:p>
-    <w:p>
-      <w:pPr>
+        <w:t>Wykorzystywany do parsowania wejścia w polu tekstowym gry, pozwolił na schludne wybieranie pierwiastków na podstawie żądań użytkownika.</w:t>
+      </w:r>
+    </w:p>
+    <w:p>
+      <w:pPr>
+        <w:pStyle w:val="Standard"/>
         <w:spacing w:after="339"/>
         <w:ind w:left="493" w:right="62"/>
       </w:pPr>
@@ -2363,21 +1985,35 @@
         <w:t xml:space="preserve">Strategia </w:t>
       </w:r>
       <w:r>
-        <w:t>Szeroko wykorzystywany, pozwolił na uniknięcie instrukcji warunkowych na rzecz większej liczby klas. Przykładem jest obsługa klas dz</w:t>
-      </w:r>
-      <w:r>
-        <w:t xml:space="preserve">iedziczących po </w:t>
-      </w:r>
-      <w:proofErr w:type="spellStart"/>
+        <w:t xml:space="preserve">Szeroko wykorzystywany, pozwolił na uniknięcie instrukcji warunkowych na rzecz większej liczby klas. Przykładem jest obsługa klas dziedziczących po </w:t>
+      </w:r>
       <w:r>
         <w:rPr>
           <w:rFonts w:ascii="Courier New" w:hAnsi="Courier New" w:cs="Courier New"/>
         </w:rPr>
         <w:t>Entity</w:t>
       </w:r>
-      <w:proofErr w:type="spellEnd"/>
       <w:r>
         <w:t>.</w:t>
+      </w:r>
+      <w:r>
+        <w:t xml:space="preserve"> </w:t>
+      </w:r>
+    </w:p>
+    <w:p>
+      <w:pPr>
+        <w:pStyle w:val="Standard"/>
+        <w:spacing w:after="339"/>
+        <w:ind w:left="493" w:right="62"/>
+      </w:pPr>
+      <w:r>
+        <w:rPr>
+          <w:b/>
+        </w:rPr>
+        <w:t>Odwrócenie sterowania</w:t>
+      </w:r>
+      <w:r>
+        <w:t xml:space="preserve"> Wzorzec ten został wykorzystany tylko w pewnym zakresie w przypadku klasy AssetManager. W dowolnym miejscu w programie, gdzie zachodzi potrzeba użycia jakiegoś zasobu (pliku, np. graficznego), dany kod sygnalizuje tylko, jakiego zasobu potrzebuje. Nie jest wtedy ważne skąd te zasoby pochodzą, czy zostały już wczytane, czy trzeba je wczytać, czy trzeba je potem usunąć itd. Te obowiązki ciążą na szkielecie programu, dzięki czemu w podprogramach (klasach, funkcjach) mamy do czynienia z odwróceniem sterowania.</w:t>
       </w:r>
     </w:p>
     <w:p>
@@ -2407,32 +2043,6 @@
     </w:p>
     <w:p>
       <w:pPr>
-        <w:spacing w:after="443"/>
-        <w:ind w:left="493" w:right="62"/>
-      </w:pPr>
-      <w:r>
-        <w:rPr>
-          <w:b/>
-        </w:rPr>
-        <w:t xml:space="preserve">NGUI </w:t>
-      </w:r>
-      <w:r>
-        <w:t xml:space="preserve">Biblioteka oparta na </w:t>
-      </w:r>
-      <w:proofErr w:type="spellStart"/>
-      <w:r>
-        <w:t>SFMLu</w:t>
-      </w:r>
-      <w:proofErr w:type="spellEnd"/>
-      <w:r>
-        <w:t>, służąca d</w:t>
-      </w:r>
-      <w:r>
-        <w:t>o obsługi interfejsu graficznego użytkownika. Pomysł z jej dodaniem został odrzucony na etapie projektowania GUI, gdy okazało się, że jej możliwości są niewystarczające do wymagań szaty graficznej.</w:t>
-      </w:r>
-    </w:p>
-    <w:p>
-      <w:pPr>
         <w:pStyle w:val="Nagwek1"/>
         <w:ind w:left="469" w:hanging="484"/>
       </w:pPr>
@@ -2444,70 +2054,109 @@
     </w:p>
     <w:p>
       <w:pPr>
-        <w:spacing w:after="443"/>
-        <w:ind w:left="-15" w:right="62" w:firstLine="0"/>
-      </w:pPr>
-      <w:r>
-        <w:t xml:space="preserve">Program został napisany pod 64-bitową wersją systemu Windows 10 oraz 64bitową wersją systemu Linux. Testy zostały przeprowadzone na 64-bitowych Windowsach 7, 8 oraz 10 oraz na </w:t>
-      </w:r>
-      <w:proofErr w:type="spellStart"/>
-      <w:r>
-        <w:t>Linuxach</w:t>
-      </w:r>
-      <w:proofErr w:type="spellEnd"/>
-      <w:r>
-        <w:t xml:space="preserve"> </w:t>
-      </w:r>
-      <w:proofErr w:type="spellStart"/>
-      <w:r>
-        <w:t>Debian</w:t>
-      </w:r>
-      <w:proofErr w:type="spellEnd"/>
-      <w:r>
-        <w:t xml:space="preserve"> oraz </w:t>
-      </w:r>
-      <w:proofErr w:type="spellStart"/>
-      <w:r>
-        <w:t>Arch</w:t>
-      </w:r>
-      <w:proofErr w:type="spellEnd"/>
-      <w:r>
-        <w:t xml:space="preserve"> Linux. Ważnym wymaganiem było zapewnienie obecności bi</w:t>
-      </w:r>
-      <w:r>
-        <w:t>bliotek oraz multimediów w folderze z plikiem wykonywalnym. Przekazano program testerom oraz wprowadzono niezbędne poprawki, dotyczące głównie szaty graficznej oraz samej rozgrywki. Te pierwsze okazały się szczególnie cenne dla naszego doświadczenia oraz w</w:t>
-      </w:r>
-      <w:r>
-        <w:t>iedzy o projektowaniu interfejsów graficznych, drugie pozwoliły uprzyjemnić oraz zbalansować rozgrywkę. Testowano również zużycie pamięci. Program początkowo nie zużywał wiele pamięci operacyjnej, jednakże wprowadzenie grafik, animacji oraz bardziej wyszuk</w:t>
-      </w:r>
-      <w:r>
-        <w:t>anego kroju czcionki znacznie zwiększyło jego zapotrzebowanie na RAM.</w:t>
-      </w:r>
-    </w:p>
-    <w:p>
-      <w:pPr>
-        <w:spacing w:after="160" w:line="259" w:lineRule="auto"/>
-        <w:ind w:left="0" w:firstLine="0"/>
-        <w:jc w:val="left"/>
-        <w:rPr>
-          <w:b/>
-          <w:sz w:val="29"/>
-        </w:rPr>
+        <w:pStyle w:val="Standard"/>
+        <w:spacing w:after="2"/>
+        <w:ind w:left="-17" w:right="57" w:firstLine="486"/>
       </w:pPr>
       <w:bookmarkStart w:id="11" w:name="_Toc3233"/>
       <w:r>
-        <w:br w:type="page"/>
-      </w:r>
+        <w:t xml:space="preserve">Program został napisany pod 64-bitową wersją systemu Windows 10 oraz </w:t>
+      </w:r>
+      <w:r>
+        <w:t>64-</w:t>
+      </w:r>
+      <w:r>
+        <w:t xml:space="preserve">bitową wersją systemu Linux. </w:t>
+      </w:r>
+      <w:r>
+        <w:t>Testy zostały przeprowadzone na 64-bitowych Windowsach 7, 8 oraz 10 (kompilator Visual C++ oraz MinGW 7.2) oraz na dwóch dystrybucjach Linuksa – ArchLinux oraz Ubuntu (kompilator GCC 7.2) Ważnym wymaganiem było zapewnienie na Windowsie obecności bibliotek oraz multimediów w folderze z plikiem wykonywalnym. Na Linuksie, zgodnie z zasadami dystrybuowania oprogramowania na tym systemie, biblioteka SFML 2.4 razem ze swoimi zależnościami musiała być zainstalowana w systemie.</w:t>
+      </w:r>
+      <w:r>
+        <w:t xml:space="preserve"> Przekazano program testerom oraz wprowadzono niezbędne poprawki, dotyczące głównie szaty graficznej oraz samej rozgrywki. Te pierwsze okazały się szczególnie cenne dla naszego doświadczenia oraz </w:t>
+      </w:r>
+      <w:r>
+        <w:lastRenderedPageBreak/>
+        <w:t xml:space="preserve">wiedzy o projektowaniu interfejsów graficznych, drugie pozwoliły uprzyjemnić oraz zbalansować rozgrywkę. Testowano również zużycie pamięci. </w:t>
+      </w:r>
+      <w:r>
+        <w:t>Program początkowo zużywał zaledwie kilka megabajtów operacyjnej</w:t>
+      </w:r>
+      <w:r>
+        <w:t xml:space="preserve">, jednakże wprowadzenie grafik, animacji oraz bardziej wyszukanego kroju czcionki </w:t>
+      </w:r>
+      <w:r>
+        <w:t>nieco</w:t>
+      </w:r>
+      <w:r>
+        <w:t xml:space="preserve"> zwiększyło jego zapotrzebowanie na RAM.</w:t>
+      </w:r>
+    </w:p>
+    <w:p>
+      <w:pPr>
+        <w:pStyle w:val="Standard"/>
+        <w:spacing w:after="2"/>
+        <w:ind w:left="-17" w:right="57" w:firstLine="486"/>
+      </w:pPr>
+      <w:r>
+        <w:t>Zużycia zasobów jest bardzo zadowalające. Na kilkuletnim komputerze z systemem ArchLinux, z procesorem czterordzeniowym i zewnętrzną kartą graficzną, zużycie zasobów podczas gry wynosiło:</w:t>
+      </w:r>
+    </w:p>
+    <w:p>
+      <w:pPr>
+        <w:pStyle w:val="Standard"/>
+        <w:spacing w:after="2"/>
+        <w:ind w:left="0" w:right="57" w:firstLine="0"/>
+      </w:pPr>
+      <w:r>
+        <w:t>RAM – 27 megabajty</w:t>
+      </w:r>
+      <w:r>
+        <w:tab/>
+      </w:r>
+    </w:p>
+    <w:p>
+      <w:pPr>
+        <w:pStyle w:val="Standard"/>
+        <w:spacing w:after="2"/>
+        <w:ind w:left="-15" w:right="57" w:firstLine="0"/>
+      </w:pPr>
+      <w:r>
+        <w:t>CPU – 1-2%</w:t>
+      </w:r>
+    </w:p>
+    <w:p>
+      <w:pPr>
+        <w:pStyle w:val="Standard"/>
+        <w:spacing w:after="2"/>
+        <w:ind w:left="-15" w:right="57" w:firstLine="0"/>
+      </w:pPr>
+      <w:r>
+        <w:t>GPU – 10%</w:t>
+      </w:r>
+    </w:p>
+    <w:p>
+      <w:pPr>
+        <w:pStyle w:val="Standard"/>
+        <w:spacing w:after="2"/>
+        <w:ind w:left="-15" w:right="57" w:firstLine="0"/>
+      </w:pPr>
+      <w:r>
+        <w:t>Warto zaznaczyć, że gra stale działa w 120 klatkach na sekundę, więc tak niskie zużycie zasobów jest świetnym wynikiem.</w:t>
+      </w:r>
+    </w:p>
+    <w:p>
+      <w:pPr>
+        <w:pStyle w:val="Standard"/>
+        <w:spacing w:after="2"/>
+        <w:ind w:left="-15" w:right="57" w:firstLine="0"/>
+      </w:pPr>
     </w:p>
     <w:p>
       <w:pPr>
         <w:pStyle w:val="Nagwek1"/>
         <w:ind w:left="469" w:hanging="484"/>
       </w:pPr>
-      <w:bookmarkStart w:id="12" w:name="_GoBack"/>
-      <w:bookmarkEnd w:id="12"/>
-      <w:r>
-        <w:lastRenderedPageBreak/>
+      <w:r>
         <w:t>Możliwości dalszego rozwoju programu</w:t>
       </w:r>
       <w:bookmarkEnd w:id="11"/>
@@ -2542,7 +2191,10 @@
         <w:t xml:space="preserve">Wprowadzenie </w:t>
       </w:r>
       <w:r>
-        <w:t>„Nowej gry +” wraz z</w:t>
+        <w:t>„Nowej gry</w:t>
+      </w:r>
+      <w:r>
+        <w:t>+” wraz z</w:t>
       </w:r>
       <w:r>
         <w:t xml:space="preserve"> dodatkową fabułą, przeciwnikami oraz mechanikami</w:t>
@@ -2564,10 +2216,16 @@
         <w:ind w:left="499" w:right="62" w:hanging="255"/>
       </w:pPr>
       <w:r>
-        <w:t>Stworzenie wersji n</w:t>
-      </w:r>
-      <w:r>
-        <w:t>a telefony działające pod kontrolą systemu Android; interesującym konceptem okazało by się wprowadzenie liczb za pomocą rysowania ich.</w:t>
+        <w:t xml:space="preserve">Stworzenie wersji na telefony działające pod kontrolą systemu Android; </w:t>
+      </w:r>
+      <w:r>
+        <w:t>interesującym konceptem okazałoby się wprowadza</w:t>
+      </w:r>
+      <w:r>
+        <w:t>nie</w:t>
+      </w:r>
+      <w:r>
+        <w:t xml:space="preserve"> liczb za pomocą rysowania ich na ekranie.</w:t>
       </w:r>
     </w:p>
     <w:p>
@@ -2576,11 +2234,11 @@
         <w:spacing w:after="109"/>
         <w:ind w:left="469" w:hanging="484"/>
       </w:pPr>
-      <w:bookmarkStart w:id="13" w:name="_Toc3234"/>
+      <w:bookmarkStart w:id="12" w:name="_Toc3234"/>
       <w:r>
         <w:t>Źródła multimediów</w:t>
       </w:r>
-      <w:bookmarkEnd w:id="13"/>
+      <w:bookmarkEnd w:id="12"/>
     </w:p>
     <w:p>
       <w:pPr>
@@ -2591,13 +2249,7 @@
         <w:ind w:left="499" w:right="62" w:hanging="255"/>
       </w:pPr>
       <w:r>
-        <w:t xml:space="preserve">Dźwięki - </w:t>
-      </w:r>
-      <w:r>
-        <w:t>opengameart.org</w:t>
-      </w:r>
-      <w:r>
-        <w:t>, źródła własne</w:t>
+        <w:t>Dźwięki - opengameart.org, źródła własne</w:t>
       </w:r>
     </w:p>
     <w:p>
@@ -2615,6 +2267,77 @@
     <w:p>
       <w:pPr>
         <w:pStyle w:val="Nagwek1"/>
+        <w:rPr>
+          <w:sz w:val="20"/>
+        </w:rPr>
+      </w:pPr>
+      <w:r>
+        <w:t xml:space="preserve"> Organizacja pracy</w:t>
+      </w:r>
+    </w:p>
+    <w:p>
+      <w:pPr>
+        <w:pStyle w:val="Standard"/>
+        <w:spacing w:after="2"/>
+        <w:ind w:left="-15" w:right="57" w:firstLine="484"/>
+      </w:pPr>
+      <w:r>
+        <w:t xml:space="preserve">Jako, że nad projektem pracowały równolegle dwie osoby, odpowiednia organizacja pracy była kluczowa. Wykorzystaliśmy nasze doświadczenia z pracy zawodowej i pracowaliśmy w tzw. git workflow, tak jak ma to miejsce we wszystkich dobrych firmach zajmujących się tworzeniem oprogramowania. Używaliśmy branchy (każdy z nas pracował równolegle nad różnymi elementami, gdzie każdy taki zestaw elementów tworzył branch, np. branch w którym zostało stworzone API do wszechstronnej obsługi wielomianów), pull requestów (tutaj miało miejsce code review wykonywane przez obie osoby, a także test kodu na różnych systemach operacyjnych i kompilatorach). Do rozdzielenia pracy i katalogowania </w:t>
+      </w:r>
+      <w:r>
+        <w:t>zadań</w:t>
+      </w:r>
+      <w:r>
+        <w:t xml:space="preserve"> do zrobienia oraz </w:t>
+      </w:r>
+      <w:r>
+        <w:t>problemów do naprawienia</w:t>
+      </w:r>
+      <w:bookmarkStart w:id="13" w:name="_GoBack"/>
+      <w:bookmarkEnd w:id="13"/>
+      <w:r>
+        <w:t xml:space="preserve"> używaliśmy issue trackera. Wszystkie te funkcjonalności zapewniło nam repozytorium kodu na GitHubie.</w:t>
+      </w:r>
+    </w:p>
+    <w:p>
+      <w:pPr>
+        <w:pStyle w:val="Standard"/>
+        <w:spacing w:after="2"/>
+        <w:ind w:left="-15" w:right="57" w:firstLine="484"/>
+      </w:pPr>
+      <w:r>
+        <w:lastRenderedPageBreak/>
+        <w:t>Dodatkowo warto podkreślić, że jedna osoba używała Windowsa (Visual Studio), a druga Linuksa (GCC), dlatego też musieliśmy pisać kod dobrej jakości zgodny ze standardem języka C++ (w naszym wypadku C++17), tak aby działał w każdym środowisku. Nie używaliśmy także żadnych API systemowych, a jedyna biblioteka jakiej użyliśmy, czyli SFML, jest w pe</w:t>
+      </w:r>
+      <w:r>
+        <w:t>łni wielo</w:t>
+      </w:r>
+      <w:r>
+        <w:t xml:space="preserve">platformowa. Dzięki temu cały nasz kod (bez żadnych </w:t>
+      </w:r>
+      <w:r>
+        <w:rPr>
+          <w:i/>
+        </w:rPr>
+        <w:t>#ifdefów</w:t>
+      </w:r>
+      <w:r>
+        <w:t xml:space="preserve"> dla poszczególnych systemów!) kompiluje się i działa poprawnie zarówno na Windowsie (Visual Studio oraz MinGW), jak i na Linuksie (GCC).</w:t>
+      </w:r>
+    </w:p>
+    <w:p>
+      <w:pPr>
+        <w:pStyle w:val="Standard"/>
+        <w:spacing w:after="2"/>
+        <w:ind w:left="-15" w:right="57" w:firstLine="484"/>
+      </w:pPr>
+      <w:r>
+        <w:t>Godnym uwagi jest również fakt, iż w celu zapewnienia wysokiej jakości kodu, znalezienia ewentualnych błędów oraz zabezpieczenia programu przed błędami używaliśmy narzędzi do analizy statycznej – PVS-Studio oraz lintera wbudowanego w środowisko CLion. Analizę zużycia oraz zarządzania pamięcią przeprowadziło narzędzie Valgrind.</w:t>
+      </w:r>
+    </w:p>
+    <w:p>
+      <w:pPr>
+        <w:pStyle w:val="Nagwek1"/>
         <w:ind w:left="469" w:hanging="484"/>
       </w:pPr>
       <w:bookmarkStart w:id="14" w:name="_Toc3235"/>
@@ -2626,19 +2349,27 @@
     <w:p>
       <w:pPr>
         <w:spacing w:after="0"/>
-        <w:ind w:left="-15" w:right="62" w:firstLine="0"/>
-      </w:pPr>
-      <w:r>
-        <w:t>Projekt okazał się su</w:t>
-      </w:r>
-      <w:r>
-        <w:t>kcesem, zarówno w kwestia spełnienia założeń, jak i efektu końcowego. Nauka wypływająca z niego pozwoli nam lepiej spełniać swoje role jako profesjonalni deweloperzy oprogramowania.</w:t>
+        <w:ind w:left="-15" w:right="62" w:firstLine="484"/>
+      </w:pPr>
+      <w:r>
+        <w:t>Projekt okazał się sukcesem, zarówno w kwestia spełnienia założeń, jak i efektu końcowego. Nauka wypływająca z niego pozwoli nam lepiej spełniać swoje role jako profesjonalni deweloperzy oprogramowania.</w:t>
+      </w:r>
+      <w:r>
+        <w:rPr>
+          <w:b/>
+          <w:bCs/>
+          <w:color w:val="CE181E"/>
+        </w:rPr>
+        <w:t xml:space="preserve"> </w:t>
+      </w:r>
+      <w:r>
+        <w:t>Warto tutaj podkreślić to, że projekt pomógł nam w zwiększeniu naszych umiejętności pracy zespołowej nad jedną bazą kodu, co jest  prawdopodobnie najważniejszą (i najbardziej niedocenianą) umiejętnością dobrego, komercyjnego programisty.</w:t>
       </w:r>
     </w:p>
     <w:sectPr>
-      <w:footerReference w:type="even" r:id="rId11"/>
-      <w:footerReference w:type="default" r:id="rId12"/>
-      <w:footerReference w:type="first" r:id="rId13"/>
+      <w:footerReference w:type="even" r:id="rId12"/>
+      <w:footerReference w:type="default" r:id="rId13"/>
+      <w:footerReference w:type="first" r:id="rId14"/>
       <w:pgSz w:w="12240" w:h="15840"/>
       <w:pgMar w:top="2471" w:right="2613" w:bottom="2327" w:left="2675" w:header="708" w:footer="1730" w:gutter="0"/>
       <w:cols w:space="708"/>
@@ -2720,7 +2451,7 @@
       <w:rPr>
         <w:noProof/>
       </w:rPr>
-      <w:t>7</w:t>
+      <w:t>9</w:t>
     </w:r>
     <w:r>
       <w:fldChar w:fldCharType="end"/>
@@ -2775,6 +2506,28 @@
       </w:pPr>
       <w:r>
         <w:continuationSeparator/>
+      </w:r>
+    </w:p>
+  </w:footnote>
+  <w:footnote w:id="1">
+    <w:p>
+      <w:pPr>
+        <w:pStyle w:val="Tekstprzypisudolnego"/>
+      </w:pPr>
+      <w:r>
+        <w:rPr>
+          <w:rStyle w:val="Odwoanieprzypisudolnego"/>
+        </w:rPr>
+        <w:footnoteRef/>
+      </w:r>
+      <w:r>
+        <w:t xml:space="preserve"> </w:t>
+      </w:r>
+      <w:r>
+        <w:rPr>
+          <w:sz w:val="18"/>
+        </w:rPr>
+        <w:t>Nie do końca - są oni produkowani tak, by nie nachodzili na elementy GUI.</w:t>
       </w:r>
     </w:p>
   </w:footnote>
@@ -4185,6 +3938,74 @@
       <w:sz w:val="20"/>
     </w:rPr>
   </w:style>
+  <w:style w:type="paragraph" w:customStyle="1" w:styleId="Standard">
+    <w:name w:val="Standard"/>
+    <w:rsid w:val="00DE27DC"/>
+    <w:pPr>
+      <w:suppressAutoHyphens/>
+      <w:autoSpaceDN w:val="0"/>
+      <w:spacing w:after="145" w:line="247" w:lineRule="auto"/>
+      <w:ind w:left="807" w:hanging="508"/>
+      <w:jc w:val="both"/>
+      <w:textAlignment w:val="baseline"/>
+    </w:pPr>
+    <w:rPr>
+      <w:rFonts w:ascii="Calibri" w:eastAsia="Calibri" w:hAnsi="Calibri" w:cs="Calibri"/>
+      <w:color w:val="000000"/>
+      <w:sz w:val="20"/>
+    </w:rPr>
+  </w:style>
+  <w:style w:type="paragraph" w:styleId="Akapitzlist">
+    <w:name w:val="List Paragraph"/>
+    <w:basedOn w:val="Normalny"/>
+    <w:uiPriority w:val="34"/>
+    <w:qFormat/>
+    <w:rsid w:val="004C2B7A"/>
+    <w:pPr>
+      <w:ind w:left="720"/>
+      <w:contextualSpacing/>
+    </w:pPr>
+  </w:style>
+  <w:style w:type="paragraph" w:styleId="Tekstprzypisudolnego">
+    <w:name w:val="footnote text"/>
+    <w:basedOn w:val="Normalny"/>
+    <w:link w:val="TekstprzypisudolnegoZnak"/>
+    <w:uiPriority w:val="99"/>
+    <w:semiHidden/>
+    <w:unhideWhenUsed/>
+    <w:rsid w:val="009375F5"/>
+    <w:pPr>
+      <w:spacing w:after="0" w:line="240" w:lineRule="auto"/>
+    </w:pPr>
+    <w:rPr>
+      <w:szCs w:val="20"/>
+    </w:rPr>
+  </w:style>
+  <w:style w:type="character" w:customStyle="1" w:styleId="TekstprzypisudolnegoZnak">
+    <w:name w:val="Tekst przypisu dolnego Znak"/>
+    <w:basedOn w:val="Domylnaczcionkaakapitu"/>
+    <w:link w:val="Tekstprzypisudolnego"/>
+    <w:uiPriority w:val="99"/>
+    <w:semiHidden/>
+    <w:rsid w:val="009375F5"/>
+    <w:rPr>
+      <w:rFonts w:ascii="Calibri" w:eastAsia="Calibri" w:hAnsi="Calibri" w:cs="Calibri"/>
+      <w:color w:val="000000"/>
+      <w:sz w:val="20"/>
+      <w:szCs w:val="20"/>
+    </w:rPr>
+  </w:style>
+  <w:style w:type="character" w:styleId="Odwoanieprzypisudolnego">
+    <w:name w:val="footnote reference"/>
+    <w:basedOn w:val="Domylnaczcionkaakapitu"/>
+    <w:uiPriority w:val="99"/>
+    <w:semiHidden/>
+    <w:unhideWhenUsed/>
+    <w:rsid w:val="009375F5"/>
+    <w:rPr>
+      <w:vertAlign w:val="superscript"/>
+    </w:rPr>
+  </w:style>
 </w:styles>
 </file>
 
@@ -4447,4 +4268,16 @@
     </a:ext>
   </a:extLst>
 </a:theme>
+</file>
+
+<file path=customXml/item1.xml><?xml version="1.0" encoding="utf-8"?>
+<b:Sources xmlns:b="http://schemas.openxmlformats.org/officeDocument/2006/bibliography" xmlns="http://schemas.openxmlformats.org/officeDocument/2006/bibliography" SelectedStyle="\APASixthEditionOfficeOnline.xsl" StyleName="APA" Version="6"/>
+</file>
+
+<file path=customXml/itemProps1.xml><?xml version="1.0" encoding="utf-8"?>
+<ds:datastoreItem xmlns:ds="http://schemas.openxmlformats.org/officeDocument/2006/customXml" ds:itemID="{FA1882FD-6374-4B03-AA6B-90DB6D6CA37B}">
+  <ds:schemaRefs>
+    <ds:schemaRef ds:uri="http://schemas.openxmlformats.org/officeDocument/2006/bibliography"/>
+  </ds:schemaRefs>
+</ds:datastoreItem>
 </file>
</xml_diff>